<commit_message>
Revert "v1.0.9 update 181010"
This reverts commit 133494cd486a9c78bee915448eae480e189e7f19.
</commit_message>
<xml_diff>
--- a/project/template/template.concise.docx
+++ b/project/template/template.concise.docx
@@ -18,42 +18,73 @@
           <w:sz w:val="28"/>
           <w:szCs w:val="28"/>
         </w:rPr>
-        <w:t>Template 2018-10-10</w:t>
-      </w:r>
-    </w:p>
-    <w:p>
-      <w:pPr>
-        <w:pStyle w:val="Normal"/>
-        <w:bidi w:val="0"/>
-        <w:spacing w:lineRule="auto" w:line="240"/>
-        <w:jc w:val="left"/>
-        <w:rPr>
-          <w:b w:val="false"/>
-          <w:b w:val="false"/>
-          <w:bCs w:val="false"/>
-        </w:rPr>
-      </w:pPr>
-      <w:r>
-        <w:rPr>
-          <w:b w:val="false"/>
-          <w:bCs w:val="false"/>
-        </w:rPr>
-      </w:r>
-    </w:p>
-    <w:p>
-      <w:pPr>
-        <w:pStyle w:val="Normal"/>
-        <w:bidi w:val="0"/>
-        <w:spacing w:lineRule="auto" w:line="240"/>
-        <w:jc w:val="left"/>
-        <w:rPr>
-          <w:b w:val="false"/>
+        <w:t>Template 2018-10-05</w:t>
+      </w:r>
+    </w:p>
+    <w:p>
+      <w:pPr>
+        <w:pStyle w:val="Normal"/>
+        <w:bidi w:val="0"/>
+        <w:spacing w:lineRule="auto" w:line="240"/>
+        <w:jc w:val="left"/>
+        <w:rPr>
+          <w:b w:val="false"/>
+          <w:b w:val="false"/>
+          <w:bCs w:val="false"/>
+        </w:rPr>
+      </w:pPr>
+      <w:r>
+        <w:rPr>
+          <w:b w:val="false"/>
+          <w:bCs w:val="false"/>
+        </w:rPr>
+      </w:r>
+    </w:p>
+    <w:p>
+      <w:pPr>
+        <w:pStyle w:val="Normal"/>
+        <w:bidi w:val="0"/>
+        <w:spacing w:lineRule="auto" w:line="240"/>
+        <w:jc w:val="left"/>
+        <w:rPr>
+          <w:b w:val="false"/>
+          <w:b w:val="false"/>
+          <w:bCs w:val="false"/>
+        </w:rPr>
+      </w:pPr>
+      <w:r>
+        <w:rPr>
+          <w:b w:val="false"/>
+          <w:bCs w:val="false"/>
+        </w:rPr>
+      </w:r>
+    </w:p>
+    <w:p>
+      <w:pPr>
+        <w:pStyle w:val="Normal"/>
+        <w:bidi w:val="0"/>
+        <w:spacing w:lineRule="auto" w:line="240"/>
+        <w:jc w:val="left"/>
+        <w:rPr/>
+      </w:pPr>
+      <w:r>
+        <w:rPr>
           <w:b w:val="false"/>
           <w:bCs w:val="false"/>
           <w:color w:val="000000"/>
           <w:sz w:val="21"/>
           <w:szCs w:val="21"/>
         </w:rPr>
+        <w:t># @ No_Reporter = true</w:t>
+      </w:r>
+    </w:p>
+    <w:p>
+      <w:pPr>
+        <w:pStyle w:val="Normal"/>
+        <w:bidi w:val="0"/>
+        <w:spacing w:lineRule="auto" w:line="240"/>
+        <w:jc w:val="left"/>
+        <w:rPr/>
       </w:pPr>
       <w:r>
         <w:rPr>
@@ -63,15 +94,20 @@
           <w:sz w:val="21"/>
           <w:szCs w:val="21"/>
         </w:rPr>
-      </w:r>
-    </w:p>
-    <w:p>
-      <w:pPr>
-        <w:pStyle w:val="Normal"/>
-        <w:bidi w:val="0"/>
-        <w:spacing w:lineRule="auto" w:line="240"/>
-        <w:jc w:val="left"/>
-        <w:rPr/>
+        <w:t># @ Has_Reference = true</w:t>
+      </w:r>
+    </w:p>
+    <w:p>
+      <w:pPr>
+        <w:pStyle w:val="Normal"/>
+        <w:bidi w:val="0"/>
+        <w:spacing w:lineRule="auto" w:line="240"/>
+        <w:jc w:val="left"/>
+        <w:rPr>
+          <w:b/>
+          <w:b/>
+          <w:bCs/>
+        </w:rPr>
       </w:pPr>
       <w:r>
         <w:rPr>
@@ -119,7 +155,7 @@
           <w:sz w:val="24"/>
           <w:szCs w:val="24"/>
         </w:rPr>
-        <w:t xml:space="preserve">{% reporter %}  -------- </w:t>
+        <w:t xml:space="preserve">{% head %}  -------- </w:t>
       </w:r>
       <w:r>
         <w:rPr>
@@ -129,7 +165,7 @@
           <w:sz w:val="24"/>
           <w:szCs w:val="24"/>
         </w:rPr>
-        <w:t>记者信息</w:t>
+        <w:t>文前的记者信息</w:t>
       </w:r>
       <w:r>
         <w:rPr>
@@ -158,6 +194,26 @@
         <w:bidi w:val="0"/>
         <w:spacing w:lineRule="auto" w:line="240"/>
         <w:jc w:val="left"/>
+        <w:rPr>
+          <w:color w:val="000000"/>
+          <w:sz w:val="24"/>
+          <w:szCs w:val="24"/>
+        </w:rPr>
+      </w:pPr>
+      <w:r>
+        <w:rPr>
+          <w:color w:val="000000"/>
+          <w:sz w:val="24"/>
+          <w:szCs w:val="24"/>
+        </w:rPr>
+      </w:r>
+    </w:p>
+    <w:p>
+      <w:pPr>
+        <w:pStyle w:val="Normal"/>
+        <w:bidi w:val="0"/>
+        <w:spacing w:lineRule="auto" w:line="240"/>
+        <w:jc w:val="left"/>
         <w:rPr/>
       </w:pPr>
       <w:r>
@@ -219,6 +275,27 @@
         <w:spacing w:lineRule="auto" w:line="240"/>
         <w:jc w:val="left"/>
         <w:rPr>
+          <w:b w:val="false"/>
+          <w:b w:val="false"/>
+          <w:bCs w:val="false"/>
+          <w:color w:val="000000"/>
+        </w:rPr>
+      </w:pPr>
+      <w:r>
+        <w:rPr>
+          <w:b w:val="false"/>
+          <w:bCs w:val="false"/>
+          <w:color w:val="000000"/>
+        </w:rPr>
+      </w:r>
+    </w:p>
+    <w:p>
+      <w:pPr>
+        <w:pStyle w:val="Normal"/>
+        <w:bidi w:val="0"/>
+        <w:spacing w:lineRule="auto" w:line="240"/>
+        <w:jc w:val="left"/>
+        <w:rPr>
           <w:color w:val="000000"/>
           <w:sz w:val="24"/>
           <w:szCs w:val="24"/>
@@ -248,7 +325,7 @@
           <w:sz w:val="24"/>
           <w:szCs w:val="24"/>
         </w:rPr>
-        <w:t xml:space="preserve">{% ENDreporter %}   </w:t>
+        <w:t xml:space="preserve">{% endhead %}   </w:t>
       </w:r>
     </w:p>
     <w:p>
@@ -266,25 +343,7 @@
           <w:sz w:val="24"/>
           <w:szCs w:val="24"/>
         </w:rPr>
-        <w:t xml:space="preserve">{% </w:t>
-      </w:r>
-      <w:r>
-        <w:rPr>
-          <w:b/>
-          <w:bCs/>
-          <w:sz w:val="24"/>
-          <w:szCs w:val="24"/>
-        </w:rPr>
-        <w:t>editornote</w:t>
-      </w:r>
-      <w:r>
-        <w:rPr>
-          <w:b/>
-          <w:bCs/>
-          <w:sz w:val="24"/>
-          <w:szCs w:val="24"/>
-        </w:rPr>
-        <w:t xml:space="preserve"> %} </w:t>
+        <w:t xml:space="preserve">{% edtnote %} </w:t>
       </w:r>
       <w:r>
         <w:rPr>
@@ -396,25 +455,7 @@
           <w:sz w:val="24"/>
           <w:szCs w:val="24"/>
         </w:rPr>
-        <w:t>{% END</w:t>
-      </w:r>
-      <w:r>
-        <w:rPr>
-          <w:b/>
-          <w:bCs/>
-          <w:sz w:val="24"/>
-          <w:szCs w:val="24"/>
-        </w:rPr>
-        <w:t>editornote</w:t>
-      </w:r>
-      <w:r>
-        <w:rPr>
-          <w:b/>
-          <w:bCs/>
-          <w:sz w:val="24"/>
-          <w:szCs w:val="24"/>
-        </w:rPr>
-        <w:t xml:space="preserve"> %}</w:t>
+        <w:t>{% endedtnote %}</w:t>
       </w:r>
     </w:p>
     <w:p>
@@ -432,25 +473,7 @@
           <w:sz w:val="24"/>
           <w:szCs w:val="24"/>
         </w:rPr>
-        <w:t xml:space="preserve">{% </w:t>
-      </w:r>
-      <w:r>
-        <w:rPr>
-          <w:b/>
-          <w:bCs/>
-          <w:sz w:val="24"/>
-          <w:szCs w:val="24"/>
-        </w:rPr>
-        <w:t>reporternote</w:t>
-      </w:r>
-      <w:r>
-        <w:rPr>
-          <w:b/>
-          <w:bCs/>
-          <w:sz w:val="24"/>
-          <w:szCs w:val="24"/>
-        </w:rPr>
-        <w:t xml:space="preserve"> %}  </w:t>
+        <w:t xml:space="preserve">{% rptnote %}  </w:t>
       </w:r>
       <w:r>
         <w:rPr>
@@ -500,67 +523,62 @@
         <w:spacing w:lineRule="auto" w:line="240"/>
         <w:jc w:val="left"/>
         <w:rPr>
-          <w:b w:val="false"/>
-          <w:b w:val="false"/>
-          <w:bCs w:val="false"/>
-          <w:color w:val="000000"/>
-          <w:sz w:val="24"/>
-          <w:szCs w:val="24"/>
-        </w:rPr>
-      </w:pPr>
-      <w:r>
-        <w:rPr>
-          <w:b w:val="false"/>
-          <w:bCs w:val="false"/>
-          <w:color w:val="000000"/>
-          <w:sz w:val="24"/>
-          <w:szCs w:val="24"/>
-        </w:rPr>
-      </w:r>
-    </w:p>
-    <w:p>
-      <w:pPr>
-        <w:pStyle w:val="Normal"/>
-        <w:bidi w:val="0"/>
-        <w:spacing w:lineRule="auto" w:line="240"/>
-        <w:jc w:val="left"/>
-        <w:rPr>
-          <w:b w:val="false"/>
-          <w:b w:val="false"/>
-          <w:bCs w:val="false"/>
-          <w:color w:val="000000"/>
-          <w:sz w:val="24"/>
-          <w:szCs w:val="24"/>
-        </w:rPr>
-      </w:pPr>
-      <w:r>
-        <w:rPr>
-          <w:b w:val="false"/>
-          <w:bCs w:val="false"/>
-          <w:color w:val="000000"/>
-          <w:sz w:val="24"/>
-          <w:szCs w:val="24"/>
-        </w:rPr>
-      </w:r>
-    </w:p>
-    <w:p>
-      <w:pPr>
-        <w:pStyle w:val="Normal"/>
-        <w:bidi w:val="0"/>
-        <w:spacing w:lineRule="auto" w:line="240"/>
-        <w:jc w:val="left"/>
-        <w:rPr>
-          <w:b w:val="false"/>
-          <w:b w:val="false"/>
-          <w:bCs w:val="false"/>
-          <w:sz w:val="24"/>
-          <w:szCs w:val="24"/>
-        </w:rPr>
-      </w:pPr>
-      <w:r>
-        <w:rPr>
-          <w:b w:val="false"/>
-          <w:bCs w:val="false"/>
+          <w:b/>
+          <w:b/>
+          <w:bCs/>
+          <w:color w:val="000000"/>
+          <w:sz w:val="24"/>
+          <w:szCs w:val="24"/>
+        </w:rPr>
+      </w:pPr>
+      <w:r>
+        <w:rPr>
+          <w:b/>
+          <w:bCs/>
+          <w:color w:val="000000"/>
+          <w:sz w:val="24"/>
+          <w:szCs w:val="24"/>
+        </w:rPr>
+      </w:r>
+    </w:p>
+    <w:p>
+      <w:pPr>
+        <w:pStyle w:val="Normal"/>
+        <w:bidi w:val="0"/>
+        <w:spacing w:lineRule="auto" w:line="240"/>
+        <w:jc w:val="left"/>
+        <w:rPr>
+          <w:b/>
+          <w:b/>
+          <w:bCs/>
+          <w:color w:val="000000"/>
+          <w:sz w:val="24"/>
+          <w:szCs w:val="24"/>
+        </w:rPr>
+      </w:pPr>
+      <w:r>
+        <w:rPr>
+          <w:b/>
+          <w:bCs/>
+          <w:color w:val="000000"/>
+          <w:sz w:val="24"/>
+          <w:szCs w:val="24"/>
+        </w:rPr>
+      </w:r>
+    </w:p>
+    <w:p>
+      <w:pPr>
+        <w:pStyle w:val="Normal"/>
+        <w:bidi w:val="0"/>
+        <w:spacing w:lineRule="auto" w:line="240"/>
+        <w:jc w:val="left"/>
+        <w:rPr>
+          <w:sz w:val="24"/>
+          <w:szCs w:val="24"/>
+        </w:rPr>
+      </w:pPr>
+      <w:r>
+        <w:rPr>
           <w:sz w:val="24"/>
           <w:szCs w:val="24"/>
         </w:rPr>
@@ -581,25 +599,7 @@
           <w:sz w:val="24"/>
           <w:szCs w:val="24"/>
         </w:rPr>
-        <w:t>{% ENDr</w:t>
-      </w:r>
-      <w:r>
-        <w:rPr>
-          <w:b/>
-          <w:bCs/>
-          <w:sz w:val="24"/>
-          <w:szCs w:val="24"/>
-        </w:rPr>
-        <w:t>eporternote</w:t>
-      </w:r>
-      <w:r>
-        <w:rPr>
-          <w:b/>
-          <w:bCs/>
-          <w:sz w:val="24"/>
-          <w:szCs w:val="24"/>
-        </w:rPr>
-        <w:t xml:space="preserve"> %} </w:t>
+        <w:t xml:space="preserve">{% endrptnote %} </w:t>
       </w:r>
     </w:p>
     <w:p>
@@ -778,7 +778,7 @@
           <w:sz w:val="24"/>
           <w:szCs w:val="24"/>
         </w:rPr>
-        <w:t xml:space="preserve">{% ENDbody %} </w:t>
+        <w:t xml:space="preserve">{% endbody %} </w:t>
       </w:r>
     </w:p>
     <w:p>
@@ -796,7 +796,7 @@
           <w:sz w:val="24"/>
           <w:szCs w:val="24"/>
         </w:rPr>
-        <w:t xml:space="preserve">{% reference %}  </w:t>
+        <w:t xml:space="preserve">{% tail %}  </w:t>
       </w:r>
       <w:r>
         <w:rPr>
@@ -812,11 +812,41 @@
         <w:rPr>
           <w:b/>
           <w:bCs/>
-          <w:color w:val="ED1C24"/>
-          <w:sz w:val="24"/>
-          <w:szCs w:val="24"/>
-        </w:rPr>
-        <w:t>参考资料（选填）</w:t>
+          <w:color w:val="FF3333"/>
+          <w:sz w:val="24"/>
+          <w:szCs w:val="24"/>
+        </w:rPr>
+        <w:t>文末参考文献</w:t>
+      </w:r>
+      <w:r>
+        <w:rPr>
+          <w:b/>
+          <w:bCs/>
+          <w:color w:val="FF3333"/>
+          <w:sz w:val="24"/>
+          <w:szCs w:val="24"/>
+        </w:rPr>
+        <w:t>/</w:t>
+      </w:r>
+      <w:r>
+        <w:rPr>
+          <w:b/>
+          <w:bCs/>
+          <w:color w:val="FF3333"/>
+          <w:sz w:val="24"/>
+          <w:szCs w:val="24"/>
+        </w:rPr>
+        <w:t>微信编辑</w:t>
+      </w:r>
+      <w:r>
+        <w:rPr>
+          <w:b/>
+          <w:bCs/>
+          <w:color w:val="000000"/>
+          <w:sz w:val="24"/>
+          <w:szCs w:val="24"/>
+        </w:rPr>
+        <w:t xml:space="preserve"> </w:t>
       </w:r>
       <w:r>
         <w:rPr>
@@ -836,10 +866,26 @@
         <w:spacing w:lineRule="auto" w:line="240"/>
         <w:jc w:val="left"/>
         <w:rPr>
-          <w:b w:val="false"/>
-          <w:b w:val="false"/>
-          <w:bCs w:val="false"/>
-        </w:rPr>
+          <w:color w:val="000000"/>
+          <w:sz w:val="24"/>
+          <w:szCs w:val="24"/>
+        </w:rPr>
+      </w:pPr>
+      <w:r>
+        <w:rPr>
+          <w:color w:val="000000"/>
+          <w:sz w:val="24"/>
+          <w:szCs w:val="24"/>
+        </w:rPr>
+      </w:r>
+    </w:p>
+    <w:p>
+      <w:pPr>
+        <w:pStyle w:val="Normal"/>
+        <w:bidi w:val="0"/>
+        <w:spacing w:lineRule="auto" w:line="240"/>
+        <w:jc w:val="left"/>
+        <w:rPr/>
       </w:pPr>
       <w:r>
         <w:rPr>
@@ -859,164 +905,40 @@
         <w:spacing w:lineRule="auto" w:line="240"/>
         <w:jc w:val="left"/>
         <w:rPr>
-          <w:sz w:val="24"/>
-          <w:szCs w:val="24"/>
-        </w:rPr>
-      </w:pPr>
-      <w:r>
-        <w:rPr>
-          <w:sz w:val="24"/>
-          <w:szCs w:val="24"/>
-        </w:rPr>
-      </w:r>
-    </w:p>
-    <w:p>
-      <w:pPr>
-        <w:pStyle w:val="Normal"/>
-        <w:bidi w:val="0"/>
-        <w:spacing w:lineRule="auto" w:line="240"/>
-        <w:jc w:val="left"/>
-        <w:rPr>
-          <w:sz w:val="24"/>
-          <w:szCs w:val="24"/>
-        </w:rPr>
-      </w:pPr>
-      <w:r>
-        <w:rPr>
-          <w:sz w:val="24"/>
-          <w:szCs w:val="24"/>
-        </w:rPr>
-      </w:r>
-    </w:p>
-    <w:p>
-      <w:pPr>
-        <w:pStyle w:val="Normal"/>
-        <w:bidi w:val="0"/>
-        <w:spacing w:lineRule="auto" w:line="240"/>
-        <w:jc w:val="left"/>
-        <w:rPr>
-          <w:sz w:val="24"/>
-          <w:szCs w:val="24"/>
-        </w:rPr>
-      </w:pPr>
-      <w:r>
-        <w:rPr>
-          <w:sz w:val="24"/>
-          <w:szCs w:val="24"/>
-        </w:rPr>
-      </w:r>
-    </w:p>
-    <w:p>
-      <w:pPr>
-        <w:pStyle w:val="Normal"/>
-        <w:bidi w:val="0"/>
-        <w:spacing w:lineRule="auto" w:line="240"/>
-        <w:jc w:val="left"/>
-        <w:rPr/>
-      </w:pPr>
-      <w:r>
-        <w:rPr>
-          <w:b/>
-          <w:bCs/>
-          <w:sz w:val="24"/>
-          <w:szCs w:val="24"/>
-        </w:rPr>
-        <w:t>{% ENDreference %}</w:t>
-      </w:r>
-    </w:p>
-    <w:p>
-      <w:pPr>
-        <w:pStyle w:val="Normal"/>
-        <w:bidi w:val="0"/>
-        <w:spacing w:lineRule="auto" w:line="240"/>
-        <w:jc w:val="left"/>
-        <w:rPr/>
-      </w:pPr>
-      <w:r>
-        <w:rPr>
-          <w:b/>
-          <w:bCs/>
-          <w:sz w:val="24"/>
-          <w:szCs w:val="24"/>
-        </w:rPr>
-        <w:t xml:space="preserve">{% ending %}  </w:t>
-      </w:r>
-      <w:r>
-        <w:rPr>
-          <w:b/>
-          <w:bCs/>
-          <w:color w:val="000000"/>
-          <w:sz w:val="24"/>
-          <w:szCs w:val="24"/>
-        </w:rPr>
-        <w:t xml:space="preserve">-------- </w:t>
-      </w:r>
-      <w:r>
-        <w:rPr>
-          <w:b/>
-          <w:bCs/>
-          <w:color w:val="FF3333"/>
-          <w:sz w:val="24"/>
-          <w:szCs w:val="24"/>
-        </w:rPr>
-        <w:t>文末，图片来源</w:t>
-      </w:r>
-      <w:r>
-        <w:rPr>
-          <w:b/>
-          <w:bCs/>
-          <w:color w:val="FF3333"/>
-          <w:sz w:val="24"/>
-          <w:szCs w:val="24"/>
-        </w:rPr>
-        <w:t>/</w:t>
-      </w:r>
-      <w:r>
-        <w:rPr>
-          <w:b/>
-          <w:bCs/>
-          <w:color w:val="FF3333"/>
-          <w:sz w:val="24"/>
-          <w:szCs w:val="24"/>
-        </w:rPr>
-        <w:t>微信编辑</w:t>
-      </w:r>
-      <w:r>
-        <w:rPr>
-          <w:b/>
-          <w:bCs/>
-          <w:color w:val="000000"/>
-          <w:sz w:val="24"/>
-          <w:szCs w:val="24"/>
-        </w:rPr>
-        <w:t xml:space="preserve"> </w:t>
-      </w:r>
-      <w:r>
-        <w:rPr>
-          <w:b/>
-          <w:bCs/>
-          <w:color w:val="000000"/>
-          <w:sz w:val="24"/>
-          <w:szCs w:val="24"/>
-        </w:rPr>
-        <w:t xml:space="preserve">-------- </w:t>
-      </w:r>
-    </w:p>
-    <w:p>
-      <w:pPr>
-        <w:pStyle w:val="Normal"/>
-        <w:bidi w:val="0"/>
-        <w:spacing w:lineRule="auto" w:line="240"/>
-        <w:jc w:val="left"/>
-        <w:rPr>
-          <w:color w:val="000000"/>
-          <w:sz w:val="24"/>
-          <w:szCs w:val="24"/>
-        </w:rPr>
-      </w:pPr>
-      <w:r>
-        <w:rPr>
-          <w:color w:val="000000"/>
+          <w:b w:val="false"/>
+          <w:b w:val="false"/>
+          <w:bCs w:val="false"/>
+          <w:sz w:val="24"/>
+          <w:szCs w:val="24"/>
+        </w:rPr>
+      </w:pPr>
+      <w:r>
+        <w:rPr>
+          <w:b w:val="false"/>
+          <w:bCs w:val="false"/>
+          <w:sz w:val="24"/>
+          <w:szCs w:val="24"/>
+        </w:rPr>
+      </w:r>
+    </w:p>
+    <w:p>
+      <w:pPr>
+        <w:pStyle w:val="Normal"/>
+        <w:bidi w:val="0"/>
+        <w:spacing w:lineRule="auto" w:line="240"/>
+        <w:jc w:val="left"/>
+        <w:rPr>
+          <w:b w:val="false"/>
+          <w:b w:val="false"/>
+          <w:bCs w:val="false"/>
+          <w:sz w:val="24"/>
+          <w:szCs w:val="24"/>
+        </w:rPr>
+      </w:pPr>
+      <w:r>
+        <w:rPr>
+          <w:b w:val="false"/>
+          <w:bCs w:val="false"/>
           <w:sz w:val="24"/>
           <w:szCs w:val="24"/>
         </w:rPr>
@@ -1114,7 +1036,7 @@
           <w:sz w:val="24"/>
           <w:szCs w:val="24"/>
         </w:rPr>
-        <w:t xml:space="preserve">{% ENDending %}  </w:t>
+        <w:t xml:space="preserve">{% endtail %}  </w:t>
       </w:r>
       <w:r>
         <w:rPr>

</xml_diff>